<commit_message>
Update Generative design approach.docx
</commit_message>
<xml_diff>
--- a/Thesis/Generative design approach.docx
+++ b/Thesis/Generative design approach.docx
@@ -25,7 +25,43 @@
         <w:rPr>
           <w:lang w:val="en-US"/>
         </w:rPr>
-        <w:t>Throughout this section, the code written for the purposes of this thesis is discussed in detail. The code is extensive and lengthy. Details considered trivial or irrelevant are left out of the discussion. The entirety of the code is accessible to the reader and is extensively commented for clarification.</w:t>
+        <w:t>In this section, the software pipeline is discussed in detail</w:t>
+      </w:r>
+      <w:r>
+        <w:rPr>
+          <w:lang w:val="en-US"/>
+        </w:rPr>
+        <w:t xml:space="preserve">. </w:t>
+      </w:r>
+      <w:r>
+        <w:rPr>
+          <w:lang w:val="en-US"/>
+        </w:rPr>
+        <w:t xml:space="preserve">The software pipeline is </w:t>
+      </w:r>
+      <w:r>
+        <w:rPr>
+          <w:lang w:val="en-US"/>
+        </w:rPr>
+        <w:t>complex,</w:t>
+      </w:r>
+      <w:r>
+        <w:rPr>
+          <w:lang w:val="en-US"/>
+        </w:rPr>
+        <w:t xml:space="preserve"> and many components are interrelated.</w:t>
+      </w:r>
+      <w:r>
+        <w:rPr>
+          <w:lang w:val="en-US"/>
+        </w:rPr>
+        <w:t xml:space="preserve"> Details considered trivial or irrelevant are left out of the discussion. The entirety of the code is </w:t>
+      </w:r>
+      <w:r>
+        <w:rPr>
+          <w:lang w:val="en-US"/>
+        </w:rPr>
+        <w:t>available to the reader if they would wish to investigate or make use of it. The code is extensively commented for any clarification needed.</w:t>
       </w:r>
     </w:p>
     <w:p>
@@ -51,7 +87,38 @@
         <w:rPr>
           <w:lang w:val="en-US"/>
         </w:rPr>
-        <w:t>A template model is initially created. The template can be altered according to the specified design methodology applied. The template contains all necessary information and all appropriate FEM settings have been applied. This decreases the need for alterations later.</w:t>
+        <w:t>The generative design approach</w:t>
+      </w:r>
+      <w:r>
+        <w:rPr>
+          <w:lang w:val="en-US"/>
+        </w:rPr>
+        <w:t xml:space="preserve"> as implemented requires large populations of similar units to be created and run. The units need to be similar to meaningfully draw comparisons between them and select the best performing units. A template unit is created containing all necessary and non-unique specifications. The template has a</w:t>
+      </w:r>
+      <w:r>
+        <w:rPr>
+          <w:lang w:val="en-US"/>
+        </w:rPr>
+        <w:t xml:space="preserve">ll appropriate FEM settings applied. </w:t>
+      </w:r>
+      <w:r>
+        <w:rPr>
+          <w:lang w:val="en-US"/>
+        </w:rPr>
+        <w:t>The template can be altered according to the specified design methodology.</w:t>
+      </w:r>
+    </w:p>
+    <w:p>
+      <w:pPr>
+        <w:rPr>
+          <w:lang w:val="en-US"/>
+        </w:rPr>
+      </w:pPr>
+      <w:r>
+        <w:rPr>
+          <w:lang w:val="en-US"/>
+        </w:rPr>
+        <w:t xml:space="preserve">The template is a 2D grid of square elements. 2D quad shell elements are used. The template has boundary conditions applied causing deformation according to a specified case. Cases are outlined in Section. </w:t>
       </w:r>
     </w:p>
     <w:p>
@@ -1158,6 +1225,7 @@
               <w:rPr>
                 <w:lang w:val="en-US"/>
               </w:rPr>
+              <w:lastRenderedPageBreak/>
               <w:t>t_id</w:t>
             </w:r>
             <w:proofErr w:type="spellEnd"/>
@@ -1329,18 +1397,27 @@
         <w:rPr>
           <w:lang w:val="en-US"/>
         </w:rPr>
-        <w:t xml:space="preserve">. The nodes are created starting at the global origin on the XY-plane. The nodes are incrementally added in the positive x-direction. The nodes are spaced </w:t>
-      </w:r>
-      <w:r>
-        <w:rPr>
-          <w:lang w:val="en-US"/>
-        </w:rPr>
-        <w:lastRenderedPageBreak/>
-        <w:t xml:space="preserve">apart as defined by e_s. Once a row of nodes is completed as defined by </w:t>
+        <w:t xml:space="preserve">. The nodes are created starting at the global origin on the XY-plane. The nodes are incrementally added in the positive x-direction. The nodes are spaced apart as defined by </w:t>
+      </w:r>
+      <w:r>
+        <w:rPr>
+          <w:i/>
+          <w:iCs/>
+          <w:lang w:val="en-US"/>
+        </w:rPr>
+        <w:t>e_s</w:t>
+      </w:r>
+      <w:r>
+        <w:rPr>
+          <w:lang w:val="en-US"/>
+        </w:rPr>
+        <w:t xml:space="preserve">. Once a row of nodes is completed as defined by </w:t>
       </w:r>
       <w:proofErr w:type="spellStart"/>
       <w:r>
         <w:rPr>
+          <w:i/>
+          <w:iCs/>
           <w:lang w:val="en-US"/>
         </w:rPr>
         <w:t>x_n</w:t>
@@ -1350,11 +1427,27 @@
         <w:rPr>
           <w:lang w:val="en-US"/>
         </w:rPr>
-        <w:t xml:space="preserve">, the y-coordinate is positively incremented as defined by e_s. A new row of nodes is created. This process is repeated until completed as defined by </w:t>
+        <w:t xml:space="preserve">, the y-coordinate is positively incremented as defined by </w:t>
+      </w:r>
+      <w:r>
+        <w:rPr>
+          <w:i/>
+          <w:iCs/>
+          <w:lang w:val="en-US"/>
+        </w:rPr>
+        <w:t>e_s</w:t>
+      </w:r>
+      <w:r>
+        <w:rPr>
+          <w:lang w:val="en-US"/>
+        </w:rPr>
+        <w:t xml:space="preserve">. A new row of nodes is created. This process is repeated until completed as defined by </w:t>
       </w:r>
       <w:proofErr w:type="spellStart"/>
       <w:r>
         <w:rPr>
+          <w:i/>
+          <w:iCs/>
           <w:lang w:val="en-US"/>
         </w:rPr>
         <w:t>y_n</w:t>
@@ -1377,20 +1470,29 @@
         <w:rPr>
           <w:lang w:val="en-US"/>
         </w:rPr>
-        <w:t>Four nodes are used to make square 2D elements. Starting at the global origin, elements are incrementally added in the x-direction until completed as defined by x_e. All rows are added until completed as defined by y_e.</w:t>
-      </w:r>
-    </w:p>
-    <w:p>
-      <w:pPr>
-        <w:rPr>
-          <w:lang w:val="en-US"/>
-        </w:rPr>
-      </w:pPr>
-      <w:r>
-        <w:rPr>
-          <w:lang w:val="en-US"/>
-        </w:rPr>
-        <w:t>The graph used to apply the boundary conditions is applied. The boundary conditions are applied according to the case identifier. The boundary conditions related to each case are detailed in section</w:t>
+        <w:t xml:space="preserve">Four nodes are used to make square 2D elements. Starting at the global origin, elements are incrementally added in the x-direction until completed as defined by </w:t>
+      </w:r>
+      <w:r>
+        <w:rPr>
+          <w:i/>
+          <w:iCs/>
+          <w:lang w:val="en-US"/>
+        </w:rPr>
+        <w:t>x_e</w:t>
+      </w:r>
+      <w:r>
+        <w:rPr>
+          <w:lang w:val="en-US"/>
+        </w:rPr>
+        <w:t xml:space="preserve">. All rows are added until completed as defined by </w:t>
+      </w:r>
+      <w:r>
+        <w:rPr>
+          <w:i/>
+          <w:iCs/>
+          <w:lang w:val="en-US"/>
+        </w:rPr>
+        <w:t>y_e</w:t>
       </w:r>
       <w:r>
         <w:rPr>
@@ -1409,6 +1511,37 @@
         <w:rPr>
           <w:lang w:val="en-US"/>
         </w:rPr>
+        <w:t xml:space="preserve">The graph used to apply the boundary conditions is </w:t>
+      </w:r>
+      <w:r>
+        <w:rPr>
+          <w:lang w:val="en-US"/>
+        </w:rPr>
+        <w:t>defined</w:t>
+      </w:r>
+      <w:r>
+        <w:rPr>
+          <w:lang w:val="en-US"/>
+        </w:rPr>
+        <w:t>. The boundary conditions are applied according to the case identifier. The boundary conditions related to each case are detailed in section</w:t>
+      </w:r>
+      <w:r>
+        <w:rPr>
+          <w:lang w:val="en-US"/>
+        </w:rPr>
+        <w:t>.</w:t>
+      </w:r>
+    </w:p>
+    <w:p>
+      <w:pPr>
+        <w:rPr>
+          <w:lang w:val="en-US"/>
+        </w:rPr>
+      </w:pPr>
+      <w:r>
+        <w:rPr>
+          <w:lang w:val="en-US"/>
+        </w:rPr>
         <w:t xml:space="preserve">Mechanical planar strain geometric properties are added to all elements. The Ogden material model for Mold-Star 15 is applied to all elements. A single contact body is defined containing all elements. The </w:t>
       </w:r>
       <w:proofErr w:type="spellStart"/>
@@ -1509,7 +1642,25 @@
         <w:rPr>
           <w:lang w:val="en-US"/>
         </w:rPr>
-        <w:t>The analysis approach is specified by the user. Two analysis methods are available.</w:t>
+        <w:t xml:space="preserve">The analysis approach is </w:t>
+      </w:r>
+      <w:r>
+        <w:rPr>
+          <w:lang w:val="en-US"/>
+        </w:rPr>
+        <w:t>user-specified</w:t>
+      </w:r>
+      <w:r>
+        <w:rPr>
+          <w:lang w:val="en-US"/>
+        </w:rPr>
+        <w:t>. Two analysis methods are available</w:t>
+      </w:r>
+      <w:r>
+        <w:rPr>
+          <w:lang w:val="en-US"/>
+        </w:rPr>
+        <w:t xml:space="preserve"> and discussed below.</w:t>
       </w:r>
     </w:p>
     <w:p>
@@ -1799,19 +1950,14 @@
         <w:rPr>
           <w:lang w:val="en-US"/>
         </w:rPr>
+        <w:lastRenderedPageBreak/>
         <w:t>A population of units is generated according to the specified unit generation method. The unit generation process is outlined in Section.</w:t>
       </w:r>
       <w:r>
         <w:rPr>
           <w:lang w:val="en-US"/>
         </w:rPr>
-        <w:t xml:space="preserve"> </w:t>
-      </w:r>
-      <w:r>
-        <w:rPr>
-          <w:lang w:val="en-US"/>
-        </w:rPr>
-        <w:t>Both analysis methods use the same approach to the initial population generation.</w:t>
+        <w:t xml:space="preserve"> Both analysis methods use the same approach to the initial population generation.</w:t>
       </w:r>
     </w:p>
     <w:p>
@@ -1853,7 +1999,6 @@
               <w:rPr>
                 <w:lang w:val="en-US"/>
               </w:rPr>
-              <w:lastRenderedPageBreak/>
               <w:t>Parameter</w:t>
             </w:r>
           </w:p>
@@ -3235,13 +3380,12 @@
         </w:rPr>
         <w:t>A population is randomly generated. Each population member is a list of parameters within the bounds specified in Table above.</w:t>
       </w:r>
-    </w:p>
-    <w:p>
-      <w:pPr>
-        <w:rPr>
-          <w:lang w:val="en-US"/>
-        </w:rPr>
-      </w:pPr>
+      <w:r>
+        <w:rPr>
+          <w:lang w:val="en-US"/>
+        </w:rPr>
+        <w:t xml:space="preserve"> </w:t>
+      </w:r>
       <w:r>
         <w:rPr>
           <w:lang w:val="en-US"/>
@@ -3272,6 +3416,7 @@
         <w:rPr>
           <w:lang w:val="en-US"/>
         </w:rPr>
+        <w:lastRenderedPageBreak/>
         <w:t>If the unit generation method is specified as CPPNs, the parameters are used to generate a random CPPN. The CPPN is set to generate the maximum number of models specified by the parameter. A CPPN model class object is defined with the model ID specified by the current parameters. The CPPN model class object is interpreted to obtain a list of elements to be removed.</w:t>
       </w:r>
     </w:p>
@@ -3285,7 +3430,6 @@
         <w:rPr>
           <w:lang w:val="en-US"/>
         </w:rPr>
-        <w:lastRenderedPageBreak/>
         <w:t>Each list of elements to be removed is paired with the relevant class object or set of parameters. Each pair is added to the population list. The population list is used to create the units in Marc Mentat and run them.</w:t>
       </w:r>
     </w:p>
@@ -3510,13 +3654,7 @@
               <w:rPr>
                 <w:lang w:val="en-US"/>
               </w:rPr>
-              <w:t xml:space="preserve">A list of the number of potential points of occurrence of </w:t>
-            </w:r>
-            <w:r>
-              <w:rPr>
-                <w:lang w:val="en-US"/>
-              </w:rPr>
-              <w:t>crossover, random mutation, and biased mutation</w:t>
+              <w:t>A list of the number of potential points of occurrence of crossover, random mutation, and biased mutation</w:t>
             </w:r>
           </w:p>
         </w:tc>
@@ -3532,13 +3670,7 @@
         <w:rPr>
           <w:lang w:val="en-US"/>
         </w:rPr>
-        <w:t>An initial population is generated as discussed in Section.</w:t>
-      </w:r>
-      <w:r>
-        <w:rPr>
-          <w:lang w:val="en-US"/>
-        </w:rPr>
-        <w:t xml:space="preserve"> </w:t>
+        <w:t xml:space="preserve">An initial population is generated as discussed in Section. </w:t>
       </w:r>
       <w:r>
         <w:rPr>
@@ -3571,31 +3703,13 @@
         <w:rPr>
           <w:lang w:val="en-US"/>
         </w:rPr>
-        <w:t>Two parent population members are selected for evolution.</w:t>
-      </w:r>
-      <w:r>
-        <w:rPr>
-          <w:lang w:val="en-US"/>
-        </w:rPr>
-        <w:t xml:space="preserve"> Parents are ranked in descending order according to their fitness. The ranking procedure is discussed in detail in section. The parent population is iterated through from the most fit to the least fit parent until a parent has been selected. </w:t>
-      </w:r>
-      <w:r>
-        <w:rPr>
-          <w:lang w:val="en-US"/>
-        </w:rPr>
-        <w:t xml:space="preserve">A random number between 0 and 1 </w:t>
-      </w:r>
-      <w:r>
-        <w:rPr>
-          <w:lang w:val="en-US"/>
-        </w:rPr>
-        <w:t xml:space="preserve">for selection </w:t>
-      </w:r>
-      <w:r>
-        <w:rPr>
-          <w:lang w:val="en-US"/>
-        </w:rPr>
-        <w:t xml:space="preserve">is generated. </w:t>
+        <w:t xml:space="preserve">Two parent population members are selected for evolution. Parents are ranked in descending order according to their fitness. The ranking procedure is discussed in detail in section. The parent population is iterated through from the most fit to the least fit parent until a parent has been selected. </w:t>
+      </w:r>
+      <w:r>
+        <w:rPr>
+          <w:lang w:val="en-US"/>
+        </w:rPr>
+        <w:t xml:space="preserve">A random number between 0 and 1 for selection is generated. </w:t>
       </w:r>
       <w:r>
         <w:rPr>
@@ -3923,7 +4037,14 @@
         <w:rPr>
           <w:lang w:val="en-US"/>
         </w:rPr>
-        <w:t xml:space="preserve"> For every crossover point, a random number between 0 and 1 is generated. If the number is below the specified probability, crossover occurs. A random index in the list of parent parameters is selected. The parameters are swapped </w:t>
+        <w:t xml:space="preserve"> For every crossover point, a random number between 0 and 1 is generated. If the number is below the specified probability, crossover occurs. A random </w:t>
+      </w:r>
+      <w:r>
+        <w:rPr>
+          <w:lang w:val="en-US"/>
+        </w:rPr>
+        <w:lastRenderedPageBreak/>
+        <w:t xml:space="preserve">index in the list of parent parameters is selected. The parameters are swapped </w:t>
       </w:r>
       <w:r>
         <w:rPr>
@@ -3942,75 +4063,20 @@
         <w:rPr>
           <w:lang w:val="en-US"/>
         </w:rPr>
-        <w:t xml:space="preserve">Random mutation of a child parameter may occur. For every random mutation point, a random number between 0 and 1 is generated. </w:t>
-      </w:r>
-      <w:r>
-        <w:rPr>
-          <w:lang w:val="en-US"/>
-        </w:rPr>
-        <w:t xml:space="preserve">If the number is below the specified probability, </w:t>
-      </w:r>
-      <w:r>
-        <w:rPr>
-          <w:lang w:val="en-US"/>
-        </w:rPr>
-        <w:t xml:space="preserve">random </w:t>
-      </w:r>
-      <w:r>
-        <w:rPr>
-          <w:lang w:val="en-US"/>
-        </w:rPr>
-        <w:lastRenderedPageBreak/>
-        <w:t>mutation occurs. A random parameter of the child is selected. The parameter is randomly changed to any allowed value for that parameter.</w:t>
-      </w:r>
-    </w:p>
-    <w:p>
-      <w:pPr>
-        <w:rPr>
-          <w:lang w:val="en-US"/>
-        </w:rPr>
-      </w:pPr>
-      <w:r>
-        <w:rPr>
-          <w:lang w:val="en-US"/>
-        </w:rPr>
-        <w:t xml:space="preserve">Biased </w:t>
-      </w:r>
-      <w:r>
-        <w:rPr>
-          <w:lang w:val="en-US"/>
-        </w:rPr>
-        <w:t xml:space="preserve">mutation of a child parameter may occur. For every </w:t>
-      </w:r>
-      <w:r>
-        <w:rPr>
-          <w:lang w:val="en-US"/>
-        </w:rPr>
-        <w:t>biased</w:t>
-      </w:r>
-      <w:r>
-        <w:rPr>
-          <w:lang w:val="en-US"/>
-        </w:rPr>
-        <w:t xml:space="preserve"> mutation point, a random number between 0 and 1 is generated. If the number is below the specified probability, </w:t>
-      </w:r>
-      <w:r>
-        <w:rPr>
-          <w:lang w:val="en-US"/>
-        </w:rPr>
-        <w:t>biased</w:t>
-      </w:r>
-      <w:r>
-        <w:rPr>
-          <w:lang w:val="en-US"/>
-        </w:rPr>
-        <w:t xml:space="preserve"> mutation occurs. A random parameter of the child is selected. </w:t>
-      </w:r>
-      <w:r>
-        <w:rPr>
-          <w:lang w:val="en-US"/>
-        </w:rPr>
-        <w:t>Another random number between 0 and 1 is generated. If the number is below 0.5, the parameter is decreased by 1. If the number is above or equal to 0.5, the parameter is increased by 1. The parameter is bounded by the allowed ranges.</w:t>
+        <w:t>Random mutation of a child parameter may occur. For every random mutation point, a random number between 0 and 1 is generated. If the number is below the specified probability, random mutation occurs. A random parameter of the child is selected. The parameter is randomly changed to any allowed value for that parameter.</w:t>
+      </w:r>
+    </w:p>
+    <w:p>
+      <w:pPr>
+        <w:rPr>
+          <w:lang w:val="en-US"/>
+        </w:rPr>
+      </w:pPr>
+      <w:r>
+        <w:rPr>
+          <w:lang w:val="en-US"/>
+        </w:rPr>
+        <w:t>Biased mutation of a child parameter may occur. For every biased mutation point, a random number between 0 and 1 is generated. If the number is below the specified probability, biased mutation occurs. A random parameter of the child is selected. Another random number between 0 and 1 is generated. If the number is below 0.5, the parameter is decreased by 1. If the number is above or equal to 0.5, the parameter is increased by 1. The parameter is bounded by the allowed ranges.</w:t>
       </w:r>
     </w:p>
     <w:p>
@@ -4473,7 +4539,14 @@
         <w:rPr>
           <w:lang w:val="en-US"/>
         </w:rPr>
-        <w:t>The L-System vocabulary is itself a class object. The vocabulary is predefined. It consists of variables and constants. The vocabulary is outlined in table below. The vocabulary interpretation differs from traditional L-System interpretations</w:t>
+        <w:t xml:space="preserve">The L-System vocabulary is itself a class object. The vocabulary is predefined. It consists of variables and constants. The vocabulary is outlined in table below. The vocabulary interpretation differs from </w:t>
+      </w:r>
+      <w:r>
+        <w:rPr>
+          <w:lang w:val="en-US"/>
+        </w:rPr>
+        <w:lastRenderedPageBreak/>
+        <w:t>traditional L-System interpretations</w:t>
       </w:r>
       <w:r>
         <w:rPr>
@@ -4545,7 +4618,6 @@
               <w:rPr>
                 <w:lang w:val="en-US"/>
               </w:rPr>
-              <w:lastRenderedPageBreak/>
               <w:t>F</w:t>
             </w:r>
           </w:p>
@@ -5597,6 +5669,7 @@
               <w:rPr>
                 <w:lang w:val="en-US"/>
               </w:rPr>
+              <w:lastRenderedPageBreak/>
               <w:t>11</w:t>
             </w:r>
           </w:p>
@@ -5723,7 +5796,6 @@
               <w:rPr>
                 <w:lang w:val="en-US"/>
               </w:rPr>
-              <w:lastRenderedPageBreak/>
               <w:t>13</w:t>
             </w:r>
           </w:p>
@@ -6622,7 +6694,14 @@
         <w:rPr>
           <w:lang w:val="en-US"/>
         </w:rPr>
-        <w:t>applies to a grid of squares identified by x- and y-coordinates. The origin square is defined by the coordinates (0, 0). Positive and negative directions are applied as per standard convention.</w:t>
+        <w:t xml:space="preserve">applies to a grid of squares identified by x- and y-coordinates. The origin square is defined by the coordinates (0, </w:t>
+      </w:r>
+      <w:r>
+        <w:rPr>
+          <w:lang w:val="en-US"/>
+        </w:rPr>
+        <w:lastRenderedPageBreak/>
+        <w:t>0). Positive and negative directions are applied as per standard convention.</w:t>
       </w:r>
       <w:r>
         <w:rPr>
@@ -6654,7 +6733,6 @@
         <w:rPr>
           <w:lang w:val="en-US"/>
         </w:rPr>
-        <w:lastRenderedPageBreak/>
         <w:t>If the character is “f”, the procedure is identical to the procedure for the character “F”, except that the new element coordinates are not added to the list of coordinates.</w:t>
       </w:r>
       <w:r>
@@ -7266,13 +7344,7 @@
               <w:rPr>
                 <w:lang w:val="en-US"/>
               </w:rPr>
-              <w:t xml:space="preserve">The </w:t>
-            </w:r>
-            <w:r>
-              <w:rPr>
-                <w:lang w:val="en-US"/>
-              </w:rPr>
-              <w:t>CPPN class object used to generate the model</w:t>
+              <w:t>The CPPN class object used to generate the model</w:t>
             </w:r>
           </w:p>
         </w:tc>
@@ -7293,13 +7365,7 @@
               <w:rPr>
                 <w:lang w:val="en-US"/>
               </w:rPr>
-              <w:t>mod_</w:t>
-            </w:r>
-            <w:r>
-              <w:rPr>
-                <w:lang w:val="en-US"/>
-              </w:rPr>
-              <w:t>id</w:t>
+              <w:t>mod_id</w:t>
             </w:r>
             <w:proofErr w:type="spellEnd"/>
           </w:p>
@@ -7318,32 +7384,27 @@
               <w:rPr>
                 <w:lang w:val="en-US"/>
               </w:rPr>
-              <w:t xml:space="preserve">The </w:t>
-            </w:r>
-            <w:r>
-              <w:rPr>
-                <w:lang w:val="en-US"/>
-              </w:rPr>
-              <w:t>model ID</w:t>
-            </w:r>
-          </w:p>
-        </w:tc>
-      </w:tr>
-      <w:tr>
-        <w:tc>
-          <w:tcPr>
-            <w:tcW w:w="0" w:type="auto"/>
-          </w:tcPr>
-          <w:p>
-            <w:pPr>
-              <w:rPr>
-                <w:lang w:val="en-US"/>
-              </w:rPr>
-            </w:pPr>
-            <w:r>
-              <w:rPr>
-                <w:lang w:val="en-US"/>
-              </w:rPr>
+              <w:t>The model ID</w:t>
+            </w:r>
+          </w:p>
+        </w:tc>
+      </w:tr>
+      <w:tr>
+        <w:tc>
+          <w:tcPr>
+            <w:tcW w:w="0" w:type="auto"/>
+          </w:tcPr>
+          <w:p>
+            <w:pPr>
+              <w:rPr>
+                <w:lang w:val="en-US"/>
+              </w:rPr>
+            </w:pPr>
+            <w:r>
+              <w:rPr>
+                <w:lang w:val="en-US"/>
+              </w:rPr>
+              <w:lastRenderedPageBreak/>
               <w:t>grid</w:t>
             </w:r>
           </w:p>
@@ -7362,13 +7423,7 @@
               <w:rPr>
                 <w:lang w:val="en-US"/>
               </w:rPr>
-              <w:t xml:space="preserve">The </w:t>
-            </w:r>
-            <w:r>
-              <w:rPr>
-                <w:lang w:val="en-US"/>
-              </w:rPr>
-              <w:t>binary model grid</w:t>
+              <w:t>The binary model grid</w:t>
             </w:r>
           </w:p>
         </w:tc>
@@ -7435,14 +7490,7 @@
         <w:rPr>
           <w:lang w:val="en-US"/>
         </w:rPr>
-        <w:t xml:space="preserve">The CPPN outputs 2D arrays of values ranging from 0 to 1. If the threshold parameter is set from 0 to 1, it is interpreted as a rounding threshold. All values above or equal to the threshold are set to 1 and all values below </w:t>
-      </w:r>
-      <w:r>
-        <w:rPr>
-          <w:lang w:val="en-US"/>
-        </w:rPr>
-        <w:lastRenderedPageBreak/>
-        <w:t>or equal to the threshold are set to 0. If the threshold parameter is set above 1 to 100, it is interpreted as a percentage of elements to remove. The lowest values making up the specified percentage of all values are set to 0 and the rest of the values are set to 1.</w:t>
+        <w:t>The CPPN outputs 2D arrays of values ranging from 0 to 1. If the threshold parameter is set from 0 to 1, it is interpreted as a rounding threshold. All values above or equal to the threshold are set to 1 and all values below or equal to the threshold are set to 0. If the threshold parameter is set above 1 to 100, it is interpreted as a percentage of elements to remove. The lowest values making up the specified percentage of all values are set to 0 and the rest of the values are set to 1.</w:t>
       </w:r>
     </w:p>
     <w:p>
@@ -7482,19 +7530,7 @@
         <w:rPr>
           <w:lang w:val="en-US"/>
         </w:rPr>
-        <w:t>CPPN models obtained for the purposes of this this thesis are at much lower resolutions than traditional CPPN</w:t>
-      </w:r>
-      <w:r>
-        <w:rPr>
-          <w:lang w:val="en-US"/>
-        </w:rPr>
-        <w:t xml:space="preserve"> models</w:t>
-      </w:r>
-      <w:r>
-        <w:rPr>
-          <w:lang w:val="en-US"/>
-        </w:rPr>
-        <w:t>. A reduction in complexity was deemed appropriate.</w:t>
+        <w:t>CPPN models obtained for the purposes of this this thesis are at much lower resolutions than traditional CPPN models. A reduction in complexity was deemed appropriate.</w:t>
       </w:r>
       <w:r>
         <w:rPr>
@@ -7771,6 +7807,7 @@
               <w:rPr>
                 <w:lang w:val="en-US"/>
               </w:rPr>
+              <w:lastRenderedPageBreak/>
               <w:t>Exit number</w:t>
             </w:r>
           </w:p>
@@ -7926,14 +7963,7 @@
         <w:rPr>
           <w:lang w:val="en-US"/>
         </w:rPr>
-        <w:t xml:space="preserve">If exit number 3004 is found, the model is recognized as having run successfully. The model output file is opened. All relevant data is read from the model output file and written to clearly labeled CSV </w:t>
-      </w:r>
-      <w:r>
-        <w:rPr>
-          <w:lang w:val="en-US"/>
-        </w:rPr>
-        <w:lastRenderedPageBreak/>
-        <w:t xml:space="preserve">files. Any relevant data that must be calculated externally from </w:t>
+        <w:t xml:space="preserve">If exit number 3004 is found, the model is recognized as having run successfully. The model output file is opened. All relevant data is read from the model output file and written to clearly labeled CSV files. Any relevant data that must be calculated externally from </w:t>
       </w:r>
       <w:proofErr w:type="spellStart"/>
       <w:r>
@@ -8546,50 +8576,20 @@
         <w:rPr>
           <w:lang w:val="en-US"/>
         </w:rPr>
-        <w:t xml:space="preserve">Case 1 – </w:t>
-      </w:r>
-      <w:r>
-        <w:rPr>
-          <w:lang w:val="en-US"/>
-        </w:rPr>
-        <w:t>B</w:t>
-      </w:r>
-      <w:r>
-        <w:rPr>
-          <w:lang w:val="en-US"/>
-        </w:rPr>
-        <w:t>iaxial elongation</w:t>
-      </w:r>
-    </w:p>
-    <w:p>
-      <w:pPr>
-        <w:rPr>
-          <w:lang w:val="en-US"/>
-        </w:rPr>
-      </w:pPr>
-      <w:r>
-        <w:rPr>
-          <w:lang w:val="en-US"/>
-        </w:rPr>
-        <w:t xml:space="preserve">Case 1 is a case of </w:t>
-      </w:r>
-      <w:r>
-        <w:rPr>
-          <w:lang w:val="en-US"/>
-        </w:rPr>
-        <w:t>biaxial elongation</w:t>
-      </w:r>
-      <w:r>
-        <w:rPr>
-          <w:lang w:val="en-US"/>
-        </w:rPr>
-        <w:t xml:space="preserve">. This case has applications in causing </w:t>
-      </w:r>
-      <w:r>
-        <w:rPr>
-          <w:lang w:val="en-US"/>
-        </w:rPr>
-        <w:t>expansion.</w:t>
+        <w:t>Case 1 – Biaxial elongation</w:t>
+      </w:r>
+    </w:p>
+    <w:p>
+      <w:pPr>
+        <w:rPr>
+          <w:lang w:val="en-US"/>
+        </w:rPr>
+      </w:pPr>
+      <w:r>
+        <w:rPr>
+          <w:lang w:val="en-US"/>
+        </w:rPr>
+        <w:t>Case 1 is a case of biaxial elongation. This case has applications in causing expansion.</w:t>
       </w:r>
     </w:p>
     <w:p>
@@ -9050,6 +9050,7 @@
         <w:rPr>
           <w:lang w:val="en-US"/>
         </w:rPr>
+        <w:lastRenderedPageBreak/>
         <w:t xml:space="preserve">Case </w:t>
       </w:r>
       <w:r>
@@ -9401,7 +9402,6 @@
               <w:rPr>
                 <w:lang w:val="en-US"/>
               </w:rPr>
-              <w:lastRenderedPageBreak/>
               <w:t>bc_fd_yx2</w:t>
             </w:r>
           </w:p>
@@ -10229,13 +10229,7 @@
         <w:rPr>
           <w:lang w:val="en-US"/>
         </w:rPr>
-        <w:t>The height and width of the deformed shape are determined by fitting a horizontal and vertical curve through the external node displacement coordinates respectively.</w:t>
-      </w:r>
-      <w:r>
-        <w:rPr>
-          <w:lang w:val="en-US"/>
-        </w:rPr>
-        <w:t xml:space="preserve"> The </w:t>
+        <w:t xml:space="preserve">The height and width of the deformed shape are determined by fitting a horizontal and vertical curve through the external node displacement coordinates respectively. The </w:t>
       </w:r>
       <w:proofErr w:type="spellStart"/>
       <w:r>
@@ -10283,6 +10277,7 @@
         <w:rPr>
           <w:lang w:val="en-US"/>
         </w:rPr>
+        <w:lastRenderedPageBreak/>
         <w:t>Ranking</w:t>
       </w:r>
     </w:p>
@@ -10389,7 +10384,6 @@
             <w:rFonts w:ascii="Cambria Math" w:hAnsi="Cambria Math"/>
             <w:lang w:val="en-US"/>
           </w:rPr>
-          <w:lastRenderedPageBreak/>
           <m:t>f</m:t>
         </m:r>
       </m:oMath>
@@ -10470,14 +10464,7 @@
           <w:rFonts w:eastAsiaTheme="minorEastAsia"/>
           <w:lang w:val="en-US"/>
         </w:rPr>
-        <w:t xml:space="preserve"> is the standard deviation of all </w:t>
-      </w:r>
-      <w:r>
-        <w:rPr>
-          <w:rFonts w:eastAsiaTheme="minorEastAsia"/>
-          <w:lang w:val="en-US"/>
-        </w:rPr>
-        <w:t>units’ performance measure values</w:t>
+        <w:t xml:space="preserve"> is the standard deviation of all units’ performance measure values</w:t>
       </w:r>
     </w:p>
     <w:p>
@@ -10747,6 +10734,7 @@
     <w:lsdException w:name="HTML Sample" w:semiHidden="1" w:unhideWhenUsed="1"/>
     <w:lsdException w:name="HTML Typewriter" w:semiHidden="1" w:unhideWhenUsed="1"/>
     <w:lsdException w:name="HTML Variable" w:semiHidden="1" w:unhideWhenUsed="1"/>
+    <w:lsdException w:name="Normal Table" w:semiHidden="1" w:unhideWhenUsed="1"/>
     <w:lsdException w:name="annotation subject" w:semiHidden="1" w:unhideWhenUsed="1"/>
     <w:lsdException w:name="No List" w:semiHidden="1" w:unhideWhenUsed="1"/>
     <w:lsdException w:name="Outline List 1" w:semiHidden="1" w:unhideWhenUsed="1"/>
@@ -10793,8 +10781,10 @@
     <w:lsdException w:name="Table Subtle 2" w:semiHidden="1" w:unhideWhenUsed="1"/>
     <w:lsdException w:name="Table Web 1" w:semiHidden="1" w:unhideWhenUsed="1"/>
     <w:lsdException w:name="Table Web 2" w:semiHidden="1" w:unhideWhenUsed="1"/>
+    <w:lsdException w:name="Table Web 3" w:semiHidden="1" w:unhideWhenUsed="1"/>
     <w:lsdException w:name="Balloon Text" w:semiHidden="1" w:unhideWhenUsed="1"/>
     <w:lsdException w:name="Table Grid" w:uiPriority="39"/>
+    <w:lsdException w:name="Table Theme" w:semiHidden="1" w:unhideWhenUsed="1"/>
     <w:lsdException w:name="Placeholder Text" w:semiHidden="1"/>
     <w:lsdException w:name="No Spacing" w:uiPriority="1" w:qFormat="1"/>
     <w:lsdException w:name="Light Shading" w:uiPriority="60"/>

</xml_diff>